<commit_message>
Release 2023-07-25 Fix logical
</commit_message>
<xml_diff>
--- a/server/pharmadex2/src/test/resources/Components_EL_out.docx
+++ b/server/pharmadex2/src/test/resources/Components_EL_out.docx
@@ -104,7 +104,7 @@
               <w:rPr>
                 <w:b w:val="true"/>
               </w:rPr>
-              <w:t>000071/2022-02-15</w:t>
+              <w:t>000070/2022-02-15</w:t>
             </w:r>
           </w:p>
         </w:tc>
@@ -2078,7 +2078,7 @@
               <w:rPr>
                 <w:b w:val="false"/>
               </w:rPr>
-              <w:t>Jul 25, 2023 / Jul 25, 2023</w:t>
+              <w:t>Jul 26, 2023 / Jul 26, 2023</w:t>
             </w:r>
           </w:p>
         </w:tc>

</xml_diff>